<commit_message>
Revision capitulo 5 y 6
</commit_message>
<xml_diff>
--- a/Anexos/Contraportada.docx
+++ b/Anexos/Contraportada.docx
@@ -157,94 +157,19 @@
         <w:ind w:right="-179"/>
         <w:jc w:val="center"/>
         <w:rPr>
-          <w:rFonts w:ascii="Courier New" w:eastAsia="Courier New" w:hAnsi="Courier New"/>
+          <w:rFonts w:ascii="Soberana Sans" w:eastAsia="Courier New" w:hAnsi="Soberana Sans"/>
           <w:b/>
           <w:sz w:val="24"/>
         </w:rPr>
       </w:pPr>
       <w:r>
         <w:rPr>
-          <w:rFonts w:ascii="Courier New" w:eastAsia="Courier New" w:hAnsi="Courier New"/>
+          <w:rFonts w:ascii="Soberana Sans" w:eastAsia="Courier New" w:hAnsi="Soberana Sans"/>
           <w:b/>
           <w:sz w:val="24"/>
         </w:rPr>
         <w:t>Titulación Integral:</w:t>
       </w:r>
-    </w:p>
-    <w:p>
-      <w:pPr>
-        <w:spacing w:line="136" w:lineRule="exact"/>
-        <w:rPr>
-          <w:rFonts w:ascii="Times New Roman" w:eastAsia="Times New Roman" w:hAnsi="Times New Roman"/>
-        </w:rPr>
-      </w:pPr>
-    </w:p>
-    <w:p>
-      <w:pPr>
-        <w:spacing w:line="0" w:lineRule="atLeast"/>
-        <w:ind w:left="1820"/>
-        <w:rPr>
-          <w:rFonts w:ascii="Courier New" w:eastAsia="Courier New" w:hAnsi="Courier New"/>
-          <w:b/>
-          <w:sz w:val="24"/>
-        </w:rPr>
-      </w:pPr>
-      <w:r>
-        <w:rPr>
-          <w:rFonts w:ascii="Courier New" w:eastAsia="Courier New" w:hAnsi="Courier New"/>
-          <w:b/>
-          <w:sz w:val="24"/>
-        </w:rPr>
-        <w:t>(Informe Técnico de Residencia Profesional)</w:t>
-      </w:r>
-    </w:p>
-    <w:p>
-      <w:pPr>
-        <w:spacing w:line="200" w:lineRule="exact"/>
-        <w:rPr>
-          <w:rFonts w:ascii="Times New Roman" w:eastAsia="Times New Roman" w:hAnsi="Times New Roman"/>
-        </w:rPr>
-      </w:pPr>
-    </w:p>
-    <w:p>
-      <w:pPr>
-        <w:spacing w:line="200" w:lineRule="exact"/>
-        <w:rPr>
-          <w:rFonts w:ascii="Times New Roman" w:eastAsia="Times New Roman" w:hAnsi="Times New Roman"/>
-        </w:rPr>
-      </w:pPr>
-    </w:p>
-    <w:p>
-      <w:pPr>
-        <w:spacing w:line="200" w:lineRule="exact"/>
-        <w:rPr>
-          <w:rFonts w:ascii="Times New Roman" w:eastAsia="Times New Roman" w:hAnsi="Times New Roman"/>
-        </w:rPr>
-      </w:pPr>
-    </w:p>
-    <w:p>
-      <w:pPr>
-        <w:spacing w:line="200" w:lineRule="exact"/>
-        <w:rPr>
-          <w:rFonts w:ascii="Times New Roman" w:eastAsia="Times New Roman" w:hAnsi="Times New Roman"/>
-        </w:rPr>
-      </w:pPr>
-    </w:p>
-    <w:p>
-      <w:pPr>
-        <w:spacing w:line="200" w:lineRule="exact"/>
-        <w:rPr>
-          <w:rFonts w:ascii="Times New Roman" w:eastAsia="Times New Roman" w:hAnsi="Times New Roman"/>
-        </w:rPr>
-      </w:pPr>
-    </w:p>
-    <w:p>
-      <w:pPr>
-        <w:spacing w:line="387" w:lineRule="exact"/>
-        <w:rPr>
-          <w:rFonts w:ascii="Times New Roman" w:eastAsia="Times New Roman" w:hAnsi="Times New Roman"/>
-        </w:rPr>
-      </w:pPr>
     </w:p>
     <w:p>
       <w:pPr>
@@ -252,25 +177,76 @@
         <w:ind w:right="-179"/>
         <w:jc w:val="center"/>
         <w:rPr>
-          <w:rFonts w:ascii="Courier New" w:eastAsia="Courier New" w:hAnsi="Courier New"/>
+          <w:rFonts w:ascii="Soberana Sans" w:eastAsia="Courier New" w:hAnsi="Soberana Sans"/>
+          <w:b/>
+          <w:sz w:val="12"/>
+        </w:rPr>
+      </w:pPr>
+    </w:p>
+    <w:p>
+      <w:pPr>
+        <w:spacing w:line="0" w:lineRule="atLeast"/>
+        <w:jc w:val="center"/>
+        <w:rPr>
+          <w:rFonts w:ascii="Soberana Sans" w:eastAsia="Courier New" w:hAnsi="Soberana Sans"/>
           <w:b/>
           <w:sz w:val="24"/>
         </w:rPr>
       </w:pPr>
       <w:r>
         <w:rPr>
-          <w:rFonts w:ascii="Courier New" w:eastAsia="Courier New" w:hAnsi="Courier New"/>
+          <w:rFonts w:ascii="Soberana Sans" w:eastAsia="Courier New" w:hAnsi="Soberana Sans"/>
           <w:b/>
           <w:sz w:val="24"/>
         </w:rPr>
-        <w:t>QUE PARA OBTENER EL TÍTULO DE:</w:t>
+        <w:t>(Informe Técnico de Residencia Profesional)</w:t>
       </w:r>
     </w:p>
     <w:p>
       <w:pPr>
-        <w:spacing w:line="136" w:lineRule="exact"/>
-        <w:rPr>
-          <w:rFonts w:ascii="Times New Roman" w:eastAsia="Times New Roman" w:hAnsi="Times New Roman"/>
+        <w:spacing w:line="200" w:lineRule="exact"/>
+        <w:rPr>
+          <w:rFonts w:ascii="Soberana Sans" w:eastAsia="Times New Roman" w:hAnsi="Soberana Sans"/>
+        </w:rPr>
+      </w:pPr>
+    </w:p>
+    <w:p>
+      <w:pPr>
+        <w:spacing w:line="200" w:lineRule="exact"/>
+        <w:rPr>
+          <w:rFonts w:ascii="Soberana Sans" w:eastAsia="Times New Roman" w:hAnsi="Soberana Sans"/>
+        </w:rPr>
+      </w:pPr>
+    </w:p>
+    <w:p>
+      <w:pPr>
+        <w:spacing w:line="200" w:lineRule="exact"/>
+        <w:rPr>
+          <w:rFonts w:ascii="Soberana Sans" w:eastAsia="Times New Roman" w:hAnsi="Soberana Sans"/>
+        </w:rPr>
+      </w:pPr>
+    </w:p>
+    <w:p>
+      <w:pPr>
+        <w:spacing w:line="200" w:lineRule="exact"/>
+        <w:rPr>
+          <w:rFonts w:ascii="Soberana Sans" w:eastAsia="Times New Roman" w:hAnsi="Soberana Sans"/>
+        </w:rPr>
+      </w:pPr>
+    </w:p>
+    <w:p>
+      <w:pPr>
+        <w:spacing w:line="200" w:lineRule="exact"/>
+        <w:rPr>
+          <w:rFonts w:ascii="Soberana Sans" w:eastAsia="Times New Roman" w:hAnsi="Soberana Sans"/>
+        </w:rPr>
+      </w:pPr>
+    </w:p>
+    <w:p>
+      <w:pPr>
+        <w:spacing w:line="387" w:lineRule="exact"/>
+        <w:rPr>
+          <w:rFonts w:ascii="Soberana Sans" w:eastAsia="Times New Roman" w:hAnsi="Soberana Sans"/>
         </w:rPr>
       </w:pPr>
     </w:p>
@@ -280,67 +256,19 @@
         <w:ind w:right="-179"/>
         <w:jc w:val="center"/>
         <w:rPr>
-          <w:rFonts w:ascii="Courier New" w:eastAsia="Courier New" w:hAnsi="Courier New"/>
+          <w:rFonts w:ascii="Soberana Sans" w:eastAsia="Courier New" w:hAnsi="Soberana Sans"/>
           <w:b/>
           <w:sz w:val="24"/>
         </w:rPr>
       </w:pPr>
       <w:r>
         <w:rPr>
-          <w:rFonts w:ascii="Courier New" w:eastAsia="Courier New" w:hAnsi="Courier New"/>
+          <w:rFonts w:ascii="Soberana Sans" w:eastAsia="Courier New" w:hAnsi="Soberana Sans"/>
           <w:b/>
           <w:sz w:val="24"/>
         </w:rPr>
-        <w:t>INGENIERO EN SISTEMAS COMPUTACIONALES</w:t>
+        <w:t>QUE PARA OBTENER EL TÍTULO DE:</w:t>
       </w:r>
-    </w:p>
-    <w:p>
-      <w:pPr>
-        <w:spacing w:line="200" w:lineRule="exact"/>
-        <w:rPr>
-          <w:rFonts w:ascii="Times New Roman" w:eastAsia="Times New Roman" w:hAnsi="Times New Roman"/>
-        </w:rPr>
-      </w:pPr>
-    </w:p>
-    <w:p>
-      <w:pPr>
-        <w:spacing w:line="200" w:lineRule="exact"/>
-        <w:rPr>
-          <w:rFonts w:ascii="Times New Roman" w:eastAsia="Times New Roman" w:hAnsi="Times New Roman"/>
-        </w:rPr>
-      </w:pPr>
-    </w:p>
-    <w:p>
-      <w:pPr>
-        <w:spacing w:line="200" w:lineRule="exact"/>
-        <w:rPr>
-          <w:rFonts w:ascii="Times New Roman" w:eastAsia="Times New Roman" w:hAnsi="Times New Roman"/>
-        </w:rPr>
-      </w:pPr>
-    </w:p>
-    <w:p>
-      <w:pPr>
-        <w:spacing w:line="200" w:lineRule="exact"/>
-        <w:rPr>
-          <w:rFonts w:ascii="Times New Roman" w:eastAsia="Times New Roman" w:hAnsi="Times New Roman"/>
-        </w:rPr>
-      </w:pPr>
-    </w:p>
-    <w:p>
-      <w:pPr>
-        <w:spacing w:line="200" w:lineRule="exact"/>
-        <w:rPr>
-          <w:rFonts w:ascii="Times New Roman" w:eastAsia="Times New Roman" w:hAnsi="Times New Roman"/>
-        </w:rPr>
-      </w:pPr>
-    </w:p>
-    <w:p>
-      <w:pPr>
-        <w:spacing w:line="387" w:lineRule="exact"/>
-        <w:rPr>
-          <w:rFonts w:ascii="Times New Roman" w:eastAsia="Times New Roman" w:hAnsi="Times New Roman"/>
-        </w:rPr>
-      </w:pPr>
     </w:p>
     <w:p>
       <w:pPr>
@@ -348,25 +276,9 @@
         <w:ind w:right="-179"/>
         <w:jc w:val="center"/>
         <w:rPr>
-          <w:rFonts w:ascii="Courier New" w:eastAsia="Courier New" w:hAnsi="Courier New"/>
+          <w:rFonts w:ascii="Soberana Sans" w:eastAsia="Courier New" w:hAnsi="Soberana Sans"/>
           <w:b/>
-          <w:sz w:val="24"/>
-        </w:rPr>
-      </w:pPr>
-      <w:r>
-        <w:rPr>
-          <w:rFonts w:ascii="Courier New" w:eastAsia="Courier New" w:hAnsi="Courier New"/>
-          <w:b/>
-          <w:sz w:val="24"/>
-        </w:rPr>
-        <w:t>PRESENTAN:</w:t>
-      </w:r>
-    </w:p>
-    <w:p>
-      <w:pPr>
-        <w:spacing w:line="136" w:lineRule="exact"/>
-        <w:rPr>
-          <w:rFonts w:ascii="Times New Roman" w:eastAsia="Times New Roman" w:hAnsi="Times New Roman"/>
+          <w:sz w:val="12"/>
         </w:rPr>
       </w:pPr>
     </w:p>
@@ -376,19 +288,67 @@
         <w:ind w:right="-179"/>
         <w:jc w:val="center"/>
         <w:rPr>
-          <w:rFonts w:ascii="Courier New" w:eastAsia="Courier New" w:hAnsi="Courier New"/>
+          <w:rFonts w:ascii="Soberana Sans" w:eastAsia="Courier New" w:hAnsi="Soberana Sans"/>
           <w:b/>
           <w:sz w:val="24"/>
         </w:rPr>
       </w:pPr>
       <w:r>
         <w:rPr>
-          <w:rFonts w:ascii="Courier New" w:eastAsia="Courier New" w:hAnsi="Courier New"/>
+          <w:rFonts w:ascii="Soberana Sans" w:eastAsia="Courier New" w:hAnsi="Soberana Sans"/>
           <w:b/>
           <w:sz w:val="24"/>
         </w:rPr>
-        <w:t>DARCY MICHELLE CAMACHO BELLO</w:t>
+        <w:t>INGENIERO EN SISTEMAS COMPUTACIONALES</w:t>
       </w:r>
+    </w:p>
+    <w:p>
+      <w:pPr>
+        <w:spacing w:line="200" w:lineRule="exact"/>
+        <w:rPr>
+          <w:rFonts w:ascii="Soberana Sans" w:eastAsia="Times New Roman" w:hAnsi="Soberana Sans"/>
+        </w:rPr>
+      </w:pPr>
+    </w:p>
+    <w:p>
+      <w:pPr>
+        <w:spacing w:line="200" w:lineRule="exact"/>
+        <w:rPr>
+          <w:rFonts w:ascii="Soberana Sans" w:eastAsia="Times New Roman" w:hAnsi="Soberana Sans"/>
+        </w:rPr>
+      </w:pPr>
+    </w:p>
+    <w:p>
+      <w:pPr>
+        <w:spacing w:line="200" w:lineRule="exact"/>
+        <w:rPr>
+          <w:rFonts w:ascii="Soberana Sans" w:eastAsia="Times New Roman" w:hAnsi="Soberana Sans"/>
+        </w:rPr>
+      </w:pPr>
+    </w:p>
+    <w:p>
+      <w:pPr>
+        <w:spacing w:line="200" w:lineRule="exact"/>
+        <w:rPr>
+          <w:rFonts w:ascii="Soberana Sans" w:eastAsia="Times New Roman" w:hAnsi="Soberana Sans"/>
+        </w:rPr>
+      </w:pPr>
+    </w:p>
+    <w:p>
+      <w:pPr>
+        <w:spacing w:line="200" w:lineRule="exact"/>
+        <w:rPr>
+          <w:rFonts w:ascii="Soberana Sans" w:eastAsia="Times New Roman" w:hAnsi="Soberana Sans"/>
+        </w:rPr>
+      </w:pPr>
+    </w:p>
+    <w:p>
+      <w:pPr>
+        <w:spacing w:line="387" w:lineRule="exact"/>
+        <w:rPr>
+          <w:rFonts w:ascii="Soberana Sans" w:eastAsia="Times New Roman" w:hAnsi="Soberana Sans"/>
+        </w:rPr>
+      </w:pPr>
     </w:p>
     <w:p>
       <w:pPr>
@@ -396,18 +356,18 @@
         <w:ind w:right="-179"/>
         <w:jc w:val="center"/>
         <w:rPr>
-          <w:rFonts w:ascii="Courier New" w:eastAsia="Courier New" w:hAnsi="Courier New"/>
+          <w:rFonts w:ascii="Soberana Sans" w:eastAsia="Courier New" w:hAnsi="Soberana Sans"/>
           <w:b/>
           <w:sz w:val="24"/>
         </w:rPr>
       </w:pPr>
       <w:r>
         <w:rPr>
-          <w:rFonts w:ascii="Courier New" w:eastAsia="Courier New" w:hAnsi="Courier New"/>
+          <w:rFonts w:ascii="Soberana Sans" w:eastAsia="Courier New" w:hAnsi="Soberana Sans"/>
           <w:b/>
           <w:sz w:val="24"/>
         </w:rPr>
-        <w:t>CARLOS ESCOBAR ZAMORA</w:t>
+        <w:t>PRESENTAN:</w:t>
       </w:r>
     </w:p>
     <w:p>
@@ -416,57 +376,10 @@
         <w:ind w:right="-179"/>
         <w:jc w:val="center"/>
         <w:rPr>
-          <w:rFonts w:ascii="Courier New" w:eastAsia="Courier New" w:hAnsi="Courier New"/>
+          <w:rFonts w:ascii="Soberana Sans" w:eastAsia="Courier New" w:hAnsi="Soberana Sans"/>
           <w:b/>
-          <w:sz w:val="24"/>
-        </w:rPr>
-      </w:pPr>
-      <w:r>
-        <w:rPr>
-          <w:rFonts w:ascii="Courier New" w:eastAsia="Courier New" w:hAnsi="Courier New"/>
-          <w:b/>
-          <w:sz w:val="24"/>
-        </w:rPr>
-        <w:t>JAVIER ANTONIO FARRERA RAMOS</w:t>
-      </w:r>
-    </w:p>
-    <w:p>
-      <w:pPr>
-        <w:spacing w:line="200" w:lineRule="exact"/>
-        <w:rPr>
-          <w:rFonts w:ascii="Times New Roman" w:eastAsia="Times New Roman" w:hAnsi="Times New Roman"/>
-        </w:rPr>
-      </w:pPr>
-    </w:p>
-    <w:p>
-      <w:pPr>
-        <w:spacing w:line="200" w:lineRule="exact"/>
-        <w:rPr>
-          <w:rFonts w:ascii="Times New Roman" w:eastAsia="Times New Roman" w:hAnsi="Times New Roman"/>
-        </w:rPr>
-      </w:pPr>
-    </w:p>
-    <w:p>
-      <w:pPr>
-        <w:spacing w:line="200" w:lineRule="exact"/>
-        <w:rPr>
-          <w:rFonts w:ascii="Times New Roman" w:eastAsia="Times New Roman" w:hAnsi="Times New Roman"/>
-        </w:rPr>
-      </w:pPr>
-    </w:p>
-    <w:p>
-      <w:pPr>
-        <w:spacing w:line="200" w:lineRule="exact"/>
-        <w:rPr>
-          <w:rFonts w:ascii="Times New Roman" w:eastAsia="Times New Roman" w:hAnsi="Times New Roman"/>
-        </w:rPr>
-      </w:pPr>
-    </w:p>
-    <w:p>
-      <w:pPr>
-        <w:spacing w:line="275" w:lineRule="exact"/>
-        <w:rPr>
-          <w:rFonts w:ascii="Times New Roman" w:eastAsia="Times New Roman" w:hAnsi="Times New Roman"/>
+          <w:sz w:val="12"/>
+          <w:szCs w:val="16"/>
         </w:rPr>
       </w:pPr>
     </w:p>
@@ -476,77 +389,188 @@
         <w:ind w:right="-179"/>
         <w:jc w:val="center"/>
         <w:rPr>
-          <w:rFonts w:ascii="Courier New" w:eastAsia="Courier New" w:hAnsi="Courier New"/>
+          <w:rFonts w:ascii="Soberana Sans" w:eastAsia="Courier New" w:hAnsi="Soberana Sans"/>
           <w:b/>
           <w:sz w:val="24"/>
         </w:rPr>
       </w:pPr>
       <w:r>
         <w:rPr>
-          <w:rFonts w:ascii="Courier New" w:eastAsia="Courier New" w:hAnsi="Courier New"/>
+          <w:rFonts w:ascii="Soberana Sans" w:eastAsia="Courier New" w:hAnsi="Soberana Sans"/>
           <w:b/>
           <w:sz w:val="24"/>
         </w:rPr>
+        <w:t>DARCY MICHELLE CAMACHO BELLO</w:t>
+      </w:r>
+    </w:p>
+    <w:p>
+      <w:pPr>
+        <w:spacing w:line="0" w:lineRule="atLeast"/>
+        <w:ind w:right="-179"/>
+        <w:jc w:val="center"/>
+        <w:rPr>
+          <w:rFonts w:ascii="Soberana Sans" w:eastAsia="Courier New" w:hAnsi="Soberana Sans"/>
+          <w:b/>
+          <w:sz w:val="24"/>
+        </w:rPr>
+      </w:pPr>
+      <w:r>
+        <w:rPr>
+          <w:rFonts w:ascii="Soberana Sans" w:eastAsia="Courier New" w:hAnsi="Soberana Sans"/>
+          <w:b/>
+          <w:sz w:val="24"/>
+        </w:rPr>
+        <w:t>CARLOS ESCOBAR ZAMORA</w:t>
+      </w:r>
+    </w:p>
+    <w:p>
+      <w:pPr>
+        <w:spacing w:line="0" w:lineRule="atLeast"/>
+        <w:ind w:right="-179"/>
+        <w:jc w:val="center"/>
+        <w:rPr>
+          <w:rFonts w:ascii="Soberana Sans" w:eastAsia="Courier New" w:hAnsi="Soberana Sans"/>
+          <w:b/>
+          <w:sz w:val="24"/>
+        </w:rPr>
+      </w:pPr>
+      <w:r>
+        <w:rPr>
+          <w:rFonts w:ascii="Soberana Sans" w:eastAsia="Courier New" w:hAnsi="Soberana Sans"/>
+          <w:b/>
+          <w:sz w:val="24"/>
+        </w:rPr>
+        <w:t>JAVIER ANTONIO FARRERA RAMOS</w:t>
+      </w:r>
+    </w:p>
+    <w:p>
+      <w:pPr>
+        <w:spacing w:line="200" w:lineRule="exact"/>
+        <w:rPr>
+          <w:rFonts w:ascii="Soberana Sans" w:eastAsia="Times New Roman" w:hAnsi="Soberana Sans"/>
+        </w:rPr>
+      </w:pPr>
+    </w:p>
+    <w:p>
+      <w:pPr>
+        <w:spacing w:line="200" w:lineRule="exact"/>
+        <w:rPr>
+          <w:rFonts w:ascii="Soberana Sans" w:eastAsia="Times New Roman" w:hAnsi="Soberana Sans"/>
+        </w:rPr>
+      </w:pPr>
+    </w:p>
+    <w:p>
+      <w:pPr>
+        <w:spacing w:line="200" w:lineRule="exact"/>
+        <w:rPr>
+          <w:rFonts w:ascii="Soberana Sans" w:eastAsia="Times New Roman" w:hAnsi="Soberana Sans"/>
+        </w:rPr>
+      </w:pPr>
+    </w:p>
+    <w:p>
+      <w:pPr>
+        <w:spacing w:line="200" w:lineRule="exact"/>
+        <w:rPr>
+          <w:rFonts w:ascii="Soberana Sans" w:eastAsia="Times New Roman" w:hAnsi="Soberana Sans"/>
+        </w:rPr>
+      </w:pPr>
+    </w:p>
+    <w:p>
+      <w:pPr>
+        <w:spacing w:line="275" w:lineRule="exact"/>
+        <w:rPr>
+          <w:rFonts w:ascii="Soberana Sans" w:eastAsia="Times New Roman" w:hAnsi="Soberana Sans"/>
+        </w:rPr>
+      </w:pPr>
+    </w:p>
+    <w:p>
+      <w:pPr>
+        <w:spacing w:line="0" w:lineRule="atLeast"/>
+        <w:ind w:right="-179"/>
+        <w:jc w:val="center"/>
+        <w:rPr>
+          <w:rFonts w:ascii="Soberana Sans" w:eastAsia="Courier New" w:hAnsi="Soberana Sans"/>
+          <w:b/>
+          <w:sz w:val="24"/>
+        </w:rPr>
+      </w:pPr>
+      <w:r>
+        <w:rPr>
+          <w:rFonts w:ascii="Soberana Sans" w:eastAsia="Courier New" w:hAnsi="Soberana Sans"/>
+          <w:b/>
+          <w:sz w:val="24"/>
+        </w:rPr>
         <w:t>REVISORES:</w:t>
       </w:r>
     </w:p>
     <w:p>
       <w:pPr>
-        <w:spacing w:line="134" w:lineRule="exact"/>
-        <w:rPr>
-          <w:rFonts w:ascii="Times New Roman" w:eastAsia="Times New Roman" w:hAnsi="Times New Roman"/>
-        </w:rPr>
-      </w:pPr>
-    </w:p>
-    <w:p>
-      <w:pPr>
         <w:spacing w:line="0" w:lineRule="atLeast"/>
-        <w:ind w:left="2980"/>
-        <w:rPr>
-          <w:rFonts w:ascii="Courier New" w:eastAsia="Courier New" w:hAnsi="Courier New"/>
+        <w:ind w:right="-179"/>
+        <w:jc w:val="center"/>
+        <w:rPr>
+          <w:rFonts w:ascii="Soberana Sans" w:eastAsia="Courier New" w:hAnsi="Soberana Sans"/>
+          <w:b/>
+          <w:sz w:val="12"/>
+        </w:rPr>
+      </w:pPr>
+    </w:p>
+    <w:p>
+      <w:pPr>
+        <w:spacing w:line="0" w:lineRule="atLeast"/>
+        <w:jc w:val="center"/>
+        <w:rPr>
+          <w:rFonts w:ascii="Soberana Sans" w:eastAsia="Courier New" w:hAnsi="Soberana Sans"/>
           <w:b/>
           <w:sz w:val="24"/>
+          <w:szCs w:val="24"/>
         </w:rPr>
       </w:pPr>
       <w:r>
         <w:rPr>
-          <w:rFonts w:ascii="Courier New" w:eastAsia="Courier New" w:hAnsi="Courier New"/>
+          <w:rFonts w:ascii="Soberana Sans" w:eastAsia="Courier New" w:hAnsi="Soberana Sans"/>
           <w:b/>
           <w:sz w:val="24"/>
+          <w:szCs w:val="24"/>
         </w:rPr>
         <w:t>ING. ROSEL MUÑOZ LÓPEZ</w:t>
       </w:r>
     </w:p>
     <w:p>
       <w:pPr>
-        <w:spacing w:line="136" w:lineRule="exact"/>
-        <w:rPr>
-          <w:rFonts w:ascii="Times New Roman" w:eastAsia="Times New Roman" w:hAnsi="Times New Roman"/>
-        </w:rPr>
-      </w:pPr>
-    </w:p>
-    <w:p>
-      <w:pPr>
-        <w:spacing w:line="200" w:lineRule="exact"/>
+        <w:spacing w:line="0" w:lineRule="atLeast"/>
         <w:jc w:val="center"/>
         <w:rPr>
-          <w:rFonts w:ascii="Times New Roman" w:eastAsia="Times New Roman" w:hAnsi="Times New Roman"/>
-        </w:rPr>
-      </w:pPr>
-      <w:r>
-        <w:rPr>
-          <w:rFonts w:ascii="Courier New" w:eastAsia="Courier New" w:hAnsi="Courier New"/>
+          <w:rFonts w:ascii="Soberana Sans" w:eastAsia="Courier New" w:hAnsi="Soberana Sans"/>
           <w:b/>
           <w:sz w:val="24"/>
-        </w:rPr>
-        <w:t>DRA. JEHIELY BELEM HERNÁNDEZ CASTILLO</w:t>
+          <w:szCs w:val="24"/>
+        </w:rPr>
+      </w:pPr>
+      <w:r>
+        <w:rPr>
+          <w:rFonts w:ascii="Soberana Sans" w:eastAsia="Courier New" w:hAnsi="Soberana Sans"/>
+          <w:b/>
+          <w:sz w:val="24"/>
+          <w:szCs w:val="24"/>
+        </w:rPr>
+        <w:t>DRA. JEHIELY BELEM HERNÁ</w:t>
       </w:r>
+      <w:r>
+        <w:rPr>
+          <w:rFonts w:ascii="Soberana Sans" w:eastAsia="Courier New" w:hAnsi="Soberana Sans"/>
+          <w:b/>
+          <w:sz w:val="24"/>
+          <w:szCs w:val="24"/>
+        </w:rPr>
+        <w:t>NDEZ CASTILLO</w:t>
+      </w:r>
     </w:p>
     <w:p>
       <w:pPr>
         <w:spacing w:line="200" w:lineRule="exact"/>
         <w:rPr>
-          <w:rFonts w:ascii="Times New Roman" w:eastAsia="Times New Roman" w:hAnsi="Times New Roman"/>
+          <w:rFonts w:ascii="Soberana Sans" w:eastAsia="Times New Roman" w:hAnsi="Soberana Sans"/>
         </w:rPr>
       </w:pPr>
     </w:p>
@@ -554,7 +578,7 @@
       <w:pPr>
         <w:spacing w:line="200" w:lineRule="exact"/>
         <w:rPr>
-          <w:rFonts w:ascii="Times New Roman" w:eastAsia="Times New Roman" w:hAnsi="Times New Roman"/>
+          <w:rFonts w:ascii="Soberana Sans" w:eastAsia="Times New Roman" w:hAnsi="Soberana Sans"/>
         </w:rPr>
       </w:pPr>
     </w:p>
@@ -562,7 +586,7 @@
       <w:pPr>
         <w:spacing w:line="200" w:lineRule="exact"/>
         <w:rPr>
-          <w:rFonts w:ascii="Times New Roman" w:eastAsia="Times New Roman" w:hAnsi="Times New Roman"/>
+          <w:rFonts w:ascii="Soberana Sans" w:eastAsia="Times New Roman" w:hAnsi="Soberana Sans"/>
         </w:rPr>
       </w:pPr>
     </w:p>
@@ -570,7 +594,7 @@
       <w:pPr>
         <w:spacing w:line="200" w:lineRule="exact"/>
         <w:rPr>
-          <w:rFonts w:ascii="Times New Roman" w:eastAsia="Times New Roman" w:hAnsi="Times New Roman"/>
+          <w:rFonts w:ascii="Soberana Sans" w:eastAsia="Times New Roman" w:hAnsi="Soberana Sans"/>
         </w:rPr>
       </w:pPr>
     </w:p>
@@ -578,7 +602,15 @@
       <w:pPr>
         <w:spacing w:line="314" w:lineRule="exact"/>
         <w:rPr>
-          <w:rFonts w:ascii="Times New Roman" w:eastAsia="Times New Roman" w:hAnsi="Times New Roman"/>
+          <w:rFonts w:ascii="Soberana Sans" w:eastAsia="Times New Roman" w:hAnsi="Soberana Sans"/>
+        </w:rPr>
+      </w:pPr>
+    </w:p>
+    <w:p>
+      <w:pPr>
+        <w:spacing w:line="314" w:lineRule="exact"/>
+        <w:rPr>
+          <w:rFonts w:ascii="Soberana Sans" w:eastAsia="Times New Roman" w:hAnsi="Soberana Sans"/>
         </w:rPr>
       </w:pPr>
     </w:p>
@@ -588,33 +620,41 @@
         <w:ind w:right="-279"/>
         <w:jc w:val="center"/>
         <w:rPr>
+          <w:rFonts w:ascii="Soberana Sans" w:hAnsi="Soberana Sans"/>
           <w:sz w:val="22"/>
         </w:rPr>
       </w:pPr>
       <w:r>
         <w:rPr>
-          <w:rFonts w:ascii="Courier New" w:eastAsia="Courier New" w:hAnsi="Courier New"/>
+          <w:rFonts w:ascii="Soberana Sans" w:eastAsia="Courier New" w:hAnsi="Soberana Sans"/>
           <w:b/>
         </w:rPr>
         <w:t>TAP</w:t>
       </w:r>
       <w:r>
         <w:rPr>
-          <w:rFonts w:ascii="Courier New" w:eastAsia="Courier New" w:hAnsi="Courier New"/>
+          <w:rFonts w:ascii="Soberana Sans" w:eastAsia="Courier New" w:hAnsi="Soberana Sans"/>
           <w:b/>
         </w:rPr>
         <w:t xml:space="preserve">ACHULA, CHIAPAS; </w:t>
       </w:r>
       <w:r>
         <w:rPr>
-          <w:rFonts w:ascii="Courier New" w:eastAsia="Courier New" w:hAnsi="Courier New"/>
+          <w:rFonts w:ascii="Soberana Sans" w:eastAsia="Courier New" w:hAnsi="Soberana Sans"/>
           <w:b/>
         </w:rPr>
-        <w:t>ABRIL</w:t>
+        <w:t xml:space="preserve"> </w:t>
       </w:r>
       <w:r>
         <w:rPr>
-          <w:rFonts w:ascii="Courier New" w:eastAsia="Courier New" w:hAnsi="Courier New"/>
+          <w:rFonts w:ascii="Soberana Sans" w:eastAsia="Courier New" w:hAnsi="Soberana Sans"/>
+          <w:b/>
+        </w:rPr>
+        <w:t>MAYO</w:t>
+      </w:r>
+      <w:r>
+        <w:rPr>
+          <w:rFonts w:ascii="Soberana Sans" w:eastAsia="Courier New" w:hAnsi="Soberana Sans"/>
           <w:b/>
         </w:rPr>
         <w:t xml:space="preserve"> 201</w:t>
@@ -623,7 +663,7 @@
       <w:bookmarkEnd w:id="3"/>
       <w:r>
         <w:rPr>
-          <w:rFonts w:ascii="Courier New" w:eastAsia="Courier New" w:hAnsi="Courier New"/>
+          <w:rFonts w:ascii="Soberana Sans" w:eastAsia="Courier New" w:hAnsi="Soberana Sans"/>
           <w:b/>
         </w:rPr>
         <w:t>9</w:t>
@@ -3949,7 +3989,7 @@
 </file>
 
 <file path=customXml/itemProps1.xml><?xml version="1.0" encoding="utf-8"?>
-<ds:datastoreItem xmlns:ds="http://schemas.openxmlformats.org/officeDocument/2006/customXml" ds:itemID="{95AAD43F-C4C5-417E-9662-11A48978A149}">
+<ds:datastoreItem xmlns:ds="http://schemas.openxmlformats.org/officeDocument/2006/customXml" ds:itemID="{EB3E1888-FC3A-45AD-8AC2-86DE035BFB13}">
   <ds:schemaRefs>
     <ds:schemaRef ds:uri="http://schemas.openxmlformats.org/officeDocument/2006/bibliography"/>
   </ds:schemaRefs>

</xml_diff>

<commit_message>
Versión impresa y empastada
</commit_message>
<xml_diff>
--- a/Anexos/Contraportada.docx
+++ b/Anexos/Contraportada.docx
@@ -650,7 +650,7 @@
           <w:rFonts w:ascii="Soberana Sans" w:eastAsia="Courier New" w:hAnsi="Soberana Sans"/>
           <w:b/>
         </w:rPr>
-        <w:t>MAYO</w:t>
+        <w:t>JUNIO</w:t>
       </w:r>
       <w:r>
         <w:rPr>
@@ -3989,7 +3989,7 @@
 </file>
 
 <file path=customXml/itemProps1.xml><?xml version="1.0" encoding="utf-8"?>
-<ds:datastoreItem xmlns:ds="http://schemas.openxmlformats.org/officeDocument/2006/customXml" ds:itemID="{EB3E1888-FC3A-45AD-8AC2-86DE035BFB13}">
+<ds:datastoreItem xmlns:ds="http://schemas.openxmlformats.org/officeDocument/2006/customXml" ds:itemID="{5FE8343B-545B-4D2F-9096-A77E81AEBE4C}">
   <ds:schemaRefs>
     <ds:schemaRef ds:uri="http://schemas.openxmlformats.org/officeDocument/2006/bibliography"/>
   </ds:schemaRefs>

</xml_diff>